<commit_message>
Treasure Island finished and code explanation
Written the code for finding treasure and the document with new code learned
</commit_message>
<xml_diff>
--- a/Day 3.docx
+++ b/Day 3.docx
@@ -1407,6 +1407,9 @@
                           <w:p>
                             <w:pPr>
                               <w:pStyle w:val="SidebarText"/>
+                              <w:rPr>
+                                <w:lang w:val="en-GB" w:bidi="en-GB"/>
+                              </w:rPr>
                             </w:pPr>
                             <w:r>
                               <w:rPr>
@@ -1414,6 +1417,49 @@
                               </w:rPr>
                               <w:t>‘\033[1m’ – ‘\033[0m’</w:t>
                             </w:r>
+                          </w:p>
+                          <w:p>
+                            <w:pPr>
+                              <w:pStyle w:val="SidebarText"/>
+                              <w:rPr>
+                                <w:lang w:val="en-GB" w:bidi="en-GB"/>
+                              </w:rPr>
+                            </w:pPr>
+                            <w:r>
+                              <w:rPr>
+                                <w:lang w:val="en-GB" w:bidi="en-GB"/>
+                              </w:rPr>
+                              <w:t>and / or</w:t>
+                            </w:r>
+                          </w:p>
+                          <w:p>
+                            <w:pPr>
+                              <w:pStyle w:val="SidebarText"/>
+                              <w:rPr>
+                                <w:lang w:val="en-GB" w:bidi="en-GB"/>
+                              </w:rPr>
+                            </w:pPr>
+                            <w:proofErr w:type="gramStart"/>
+                            <w:r>
+                              <w:rPr>
+                                <w:lang w:val="en-GB" w:bidi="en-GB"/>
+                              </w:rPr>
+                              <w:t>lower( )</w:t>
+                            </w:r>
+                            <w:proofErr w:type="gramEnd"/>
+                          </w:p>
+                          <w:p>
+                            <w:pPr>
+                              <w:pStyle w:val="SidebarText"/>
+                            </w:pPr>
+                            <w:proofErr w:type="gramStart"/>
+                            <w:r>
+                              <w:rPr>
+                                <w:lang w:val="en-GB" w:bidi="en-GB"/>
+                              </w:rPr>
+                              <w:t>count( )</w:t>
+                            </w:r>
+                            <w:proofErr w:type="gramEnd"/>
                           </w:p>
                         </w:txbxContent>
                       </wps:txbx>
@@ -1552,6 +1598,9 @@
                     <w:p>
                       <w:pPr>
                         <w:pStyle w:val="SidebarText"/>
+                        <w:rPr>
+                          <w:lang w:val="en-GB" w:bidi="en-GB"/>
+                        </w:rPr>
                       </w:pPr>
                       <w:r>
                         <w:rPr>
@@ -1559,6 +1608,49 @@
                         </w:rPr>
                         <w:t>‘\033[1m’ – ‘\033[0m’</w:t>
                       </w:r>
+                    </w:p>
+                    <w:p>
+                      <w:pPr>
+                        <w:pStyle w:val="SidebarText"/>
+                        <w:rPr>
+                          <w:lang w:val="en-GB" w:bidi="en-GB"/>
+                        </w:rPr>
+                      </w:pPr>
+                      <w:r>
+                        <w:rPr>
+                          <w:lang w:val="en-GB" w:bidi="en-GB"/>
+                        </w:rPr>
+                        <w:t>and / or</w:t>
+                      </w:r>
+                    </w:p>
+                    <w:p>
+                      <w:pPr>
+                        <w:pStyle w:val="SidebarText"/>
+                        <w:rPr>
+                          <w:lang w:val="en-GB" w:bidi="en-GB"/>
+                        </w:rPr>
+                      </w:pPr>
+                      <w:proofErr w:type="gramStart"/>
+                      <w:r>
+                        <w:rPr>
+                          <w:lang w:val="en-GB" w:bidi="en-GB"/>
+                        </w:rPr>
+                        <w:t>lower( )</w:t>
+                      </w:r>
+                      <w:proofErr w:type="gramEnd"/>
+                    </w:p>
+                    <w:p>
+                      <w:pPr>
+                        <w:pStyle w:val="SidebarText"/>
+                      </w:pPr>
+                      <w:proofErr w:type="gramStart"/>
+                      <w:r>
+                        <w:rPr>
+                          <w:lang w:val="en-GB" w:bidi="en-GB"/>
+                        </w:rPr>
+                        <w:t>count( )</w:t>
+                      </w:r>
+                      <w:proofErr w:type="gramEnd"/>
                     </w:p>
                   </w:txbxContent>
                 </v:textbox>
@@ -1965,13 +2057,1956 @@
           <w:color w:val="58504D" w:themeColor="accent2" w:themeShade="BF"/>
           <w:lang w:val="en-US" w:eastAsia="ja-JP"/>
         </w:rPr>
-        <w:t>ascii-table.com/ansi-escape-sequences.php</w:t>
-      </w:r>
+        <w:t>ascii-table.com/</w:t>
+      </w:r>
+      <w:proofErr w:type="spellStart"/>
+      <w:r>
+        <w:rPr>
+          <w:rStyle w:val="Heading2Char"/>
+          <w:color w:val="58504D" w:themeColor="accent2" w:themeShade="BF"/>
+          <w:lang w:val="en-US" w:eastAsia="ja-JP"/>
+        </w:rPr>
+        <w:t>ansi</w:t>
+      </w:r>
+      <w:proofErr w:type="spellEnd"/>
+      <w:r>
+        <w:rPr>
+          <w:rStyle w:val="Heading2Char"/>
+          <w:color w:val="58504D" w:themeColor="accent2" w:themeShade="BF"/>
+          <w:lang w:val="en-US" w:eastAsia="ja-JP"/>
+        </w:rPr>
+        <w:t>-escape-</w:t>
+      </w:r>
+      <w:proofErr w:type="spellStart"/>
+      <w:r>
+        <w:rPr>
+          <w:rStyle w:val="Heading2Char"/>
+          <w:color w:val="58504D" w:themeColor="accent2" w:themeShade="BF"/>
+          <w:lang w:val="en-US" w:eastAsia="ja-JP"/>
+        </w:rPr>
+        <w:t>sequences.php</w:t>
+      </w:r>
+      <w:proofErr w:type="spellEnd"/>
     </w:p>
     <w:p>
       <w:pPr>
         <w:rPr>
           <w:rStyle w:val="Heading2Char"/>
+        </w:rPr>
+      </w:pPr>
+    </w:p>
+    <w:p>
+      <w:pPr>
+        <w:pStyle w:val="Title"/>
+      </w:pPr>
+      <w:r>
+        <w:lastRenderedPageBreak/>
+        <w:t>Day 3</w:t>
+      </w:r>
+    </w:p>
+    <w:p>
+      <w:r>
+        <w:rPr>
+          <w:noProof/>
+          <w:lang w:eastAsia="zh-CN" w:bidi="he-IL"/>
+        </w:rPr>
+        <mc:AlternateContent>
+          <mc:Choice Requires="wps">
+            <w:drawing>
+              <wp:anchor distT="0" distB="0" distL="320040" distR="320040" simplePos="0" relativeHeight="251661312" behindDoc="1" locked="0" layoutInCell="1" allowOverlap="1" wp14:anchorId="04B09C38" wp14:editId="0665C65F">
+                <wp:simplePos x="0" y="0"/>
+                <wp:positionH relativeFrom="margin">
+                  <wp:align>right</wp:align>
+                </wp:positionH>
+                <wp:positionV relativeFrom="margin">
+                  <wp:align>top</wp:align>
+                </wp:positionV>
+                <wp:extent cx="3090672" cy="7986233"/>
+                <wp:effectExtent l="0" t="0" r="0" b="0"/>
+                <wp:wrapSquare wrapText="left"/>
+                <wp:docPr id="2" name="Freeform 14" title="Background graphic"/>
+                <wp:cNvGraphicFramePr>
+                  <a:graphicFrameLocks xmlns:a="http://schemas.openxmlformats.org/drawingml/2006/main" noChangeAspect="1"/>
+                </wp:cNvGraphicFramePr>
+                <a:graphic xmlns:a="http://schemas.openxmlformats.org/drawingml/2006/main">
+                  <a:graphicData uri="http://schemas.microsoft.com/office/word/2010/wordprocessingShape">
+                    <wps:wsp>
+                      <wps:cNvSpPr>
+                        <a:spLocks noChangeAspect="1"/>
+                      </wps:cNvSpPr>
+                      <wps:spPr bwMode="auto">
+                        <a:xfrm>
+                          <a:off x="0" y="0"/>
+                          <a:ext cx="3090672" cy="7986233"/>
+                        </a:xfrm>
+                        <a:custGeom>
+                          <a:avLst/>
+                          <a:gdLst>
+                            <a:gd name="T0" fmla="*/ 281 w 285"/>
+                            <a:gd name="T1" fmla="*/ 22 h 721"/>
+                            <a:gd name="T2" fmla="*/ 272 w 285"/>
+                            <a:gd name="T3" fmla="*/ 0 h 721"/>
+                            <a:gd name="T4" fmla="*/ 249 w 285"/>
+                            <a:gd name="T5" fmla="*/ 0 h 721"/>
+                            <a:gd name="T6" fmla="*/ 213 w 285"/>
+                            <a:gd name="T7" fmla="*/ 8 h 721"/>
+                            <a:gd name="T8" fmla="*/ 178 w 285"/>
+                            <a:gd name="T9" fmla="*/ 0 h 721"/>
+                            <a:gd name="T10" fmla="*/ 143 w 285"/>
+                            <a:gd name="T11" fmla="*/ 8 h 721"/>
+                            <a:gd name="T12" fmla="*/ 107 w 285"/>
+                            <a:gd name="T13" fmla="*/ 0 h 721"/>
+                            <a:gd name="T14" fmla="*/ 72 w 285"/>
+                            <a:gd name="T15" fmla="*/ 8 h 721"/>
+                            <a:gd name="T16" fmla="*/ 37 w 285"/>
+                            <a:gd name="T17" fmla="*/ 0 h 721"/>
+                            <a:gd name="T18" fmla="*/ 13 w 285"/>
+                            <a:gd name="T19" fmla="*/ 0 h 721"/>
+                            <a:gd name="T20" fmla="*/ 4 w 285"/>
+                            <a:gd name="T21" fmla="*/ 22 h 721"/>
+                            <a:gd name="T22" fmla="*/ 7 w 285"/>
+                            <a:gd name="T23" fmla="*/ 47 h 721"/>
+                            <a:gd name="T24" fmla="*/ 0 w 285"/>
+                            <a:gd name="T25" fmla="*/ 80 h 721"/>
+                            <a:gd name="T26" fmla="*/ 7 w 285"/>
+                            <a:gd name="T27" fmla="*/ 114 h 721"/>
+                            <a:gd name="T28" fmla="*/ 0 w 285"/>
+                            <a:gd name="T29" fmla="*/ 148 h 721"/>
+                            <a:gd name="T30" fmla="*/ 7 w 285"/>
+                            <a:gd name="T31" fmla="*/ 181 h 721"/>
+                            <a:gd name="T32" fmla="*/ 0 w 285"/>
+                            <a:gd name="T33" fmla="*/ 215 h 721"/>
+                            <a:gd name="T34" fmla="*/ 7 w 285"/>
+                            <a:gd name="T35" fmla="*/ 249 h 721"/>
+                            <a:gd name="T36" fmla="*/ 0 w 285"/>
+                            <a:gd name="T37" fmla="*/ 282 h 721"/>
+                            <a:gd name="T38" fmla="*/ 7 w 285"/>
+                            <a:gd name="T39" fmla="*/ 316 h 721"/>
+                            <a:gd name="T40" fmla="*/ 0 w 285"/>
+                            <a:gd name="T41" fmla="*/ 349 h 721"/>
+                            <a:gd name="T42" fmla="*/ 7 w 285"/>
+                            <a:gd name="T43" fmla="*/ 383 h 721"/>
+                            <a:gd name="T44" fmla="*/ 0 w 285"/>
+                            <a:gd name="T45" fmla="*/ 417 h 721"/>
+                            <a:gd name="T46" fmla="*/ 7 w 285"/>
+                            <a:gd name="T47" fmla="*/ 450 h 721"/>
+                            <a:gd name="T48" fmla="*/ 0 w 285"/>
+                            <a:gd name="T49" fmla="*/ 484 h 721"/>
+                            <a:gd name="T50" fmla="*/ 7 w 285"/>
+                            <a:gd name="T51" fmla="*/ 518 h 721"/>
+                            <a:gd name="T52" fmla="*/ 0 w 285"/>
+                            <a:gd name="T53" fmla="*/ 551 h 721"/>
+                            <a:gd name="T54" fmla="*/ 7 w 285"/>
+                            <a:gd name="T55" fmla="*/ 585 h 721"/>
+                            <a:gd name="T56" fmla="*/ 0 w 285"/>
+                            <a:gd name="T57" fmla="*/ 619 h 721"/>
+                            <a:gd name="T58" fmla="*/ 7 w 285"/>
+                            <a:gd name="T59" fmla="*/ 652 h 721"/>
+                            <a:gd name="T60" fmla="*/ 0 w 285"/>
+                            <a:gd name="T61" fmla="*/ 686 h 721"/>
+                            <a:gd name="T62" fmla="*/ 0 w 285"/>
+                            <a:gd name="T63" fmla="*/ 708 h 721"/>
+                            <a:gd name="T64" fmla="*/ 22 w 285"/>
+                            <a:gd name="T65" fmla="*/ 717 h 721"/>
+                            <a:gd name="T66" fmla="*/ 48 w 285"/>
+                            <a:gd name="T67" fmla="*/ 713 h 721"/>
+                            <a:gd name="T68" fmla="*/ 84 w 285"/>
+                            <a:gd name="T69" fmla="*/ 721 h 721"/>
+                            <a:gd name="T70" fmla="*/ 119 w 285"/>
+                            <a:gd name="T71" fmla="*/ 713 h 721"/>
+                            <a:gd name="T72" fmla="*/ 154 w 285"/>
+                            <a:gd name="T73" fmla="*/ 721 h 721"/>
+                            <a:gd name="T74" fmla="*/ 190 w 285"/>
+                            <a:gd name="T75" fmla="*/ 713 h 721"/>
+                            <a:gd name="T76" fmla="*/ 225 w 285"/>
+                            <a:gd name="T77" fmla="*/ 721 h 721"/>
+                            <a:gd name="T78" fmla="*/ 261 w 285"/>
+                            <a:gd name="T79" fmla="*/ 713 h 721"/>
+                            <a:gd name="T80" fmla="*/ 281 w 285"/>
+                            <a:gd name="T81" fmla="*/ 717 h 721"/>
+                            <a:gd name="T82" fmla="*/ 278 w 285"/>
+                            <a:gd name="T83" fmla="*/ 697 h 721"/>
+                            <a:gd name="T84" fmla="*/ 285 w 285"/>
+                            <a:gd name="T85" fmla="*/ 663 h 721"/>
+                            <a:gd name="T86" fmla="*/ 278 w 285"/>
+                            <a:gd name="T87" fmla="*/ 630 h 721"/>
+                            <a:gd name="T88" fmla="*/ 285 w 285"/>
+                            <a:gd name="T89" fmla="*/ 596 h 721"/>
+                            <a:gd name="T90" fmla="*/ 278 w 285"/>
+                            <a:gd name="T91" fmla="*/ 563 h 721"/>
+                            <a:gd name="T92" fmla="*/ 285 w 285"/>
+                            <a:gd name="T93" fmla="*/ 529 h 721"/>
+                            <a:gd name="T94" fmla="*/ 278 w 285"/>
+                            <a:gd name="T95" fmla="*/ 495 h 721"/>
+                            <a:gd name="T96" fmla="*/ 285 w 285"/>
+                            <a:gd name="T97" fmla="*/ 462 h 721"/>
+                            <a:gd name="T98" fmla="*/ 278 w 285"/>
+                            <a:gd name="T99" fmla="*/ 428 h 721"/>
+                            <a:gd name="T100" fmla="*/ 285 w 285"/>
+                            <a:gd name="T101" fmla="*/ 394 h 721"/>
+                            <a:gd name="T102" fmla="*/ 278 w 285"/>
+                            <a:gd name="T103" fmla="*/ 361 h 721"/>
+                            <a:gd name="T104" fmla="*/ 285 w 285"/>
+                            <a:gd name="T105" fmla="*/ 327 h 721"/>
+                            <a:gd name="T106" fmla="*/ 278 w 285"/>
+                            <a:gd name="T107" fmla="*/ 293 h 721"/>
+                            <a:gd name="T108" fmla="*/ 285 w 285"/>
+                            <a:gd name="T109" fmla="*/ 260 h 721"/>
+                            <a:gd name="T110" fmla="*/ 278 w 285"/>
+                            <a:gd name="T111" fmla="*/ 226 h 721"/>
+                            <a:gd name="T112" fmla="*/ 285 w 285"/>
+                            <a:gd name="T113" fmla="*/ 192 h 721"/>
+                            <a:gd name="T114" fmla="*/ 278 w 285"/>
+                            <a:gd name="T115" fmla="*/ 159 h 721"/>
+                            <a:gd name="T116" fmla="*/ 285 w 285"/>
+                            <a:gd name="T117" fmla="*/ 125 h 721"/>
+                            <a:gd name="T118" fmla="*/ 278 w 285"/>
+                            <a:gd name="T119" fmla="*/ 92 h 721"/>
+                            <a:gd name="T120" fmla="*/ 285 w 285"/>
+                            <a:gd name="T121" fmla="*/ 58 h 721"/>
+                          </a:gdLst>
+                          <a:ahLst/>
+                          <a:cxnLst>
+                            <a:cxn ang="0">
+                              <a:pos x="T0" y="T1"/>
+                            </a:cxn>
+                            <a:cxn ang="0">
+                              <a:pos x="T2" y="T3"/>
+                            </a:cxn>
+                            <a:cxn ang="0">
+                              <a:pos x="T4" y="T5"/>
+                            </a:cxn>
+                            <a:cxn ang="0">
+                              <a:pos x="T6" y="T7"/>
+                            </a:cxn>
+                            <a:cxn ang="0">
+                              <a:pos x="T8" y="T9"/>
+                            </a:cxn>
+                            <a:cxn ang="0">
+                              <a:pos x="T10" y="T11"/>
+                            </a:cxn>
+                            <a:cxn ang="0">
+                              <a:pos x="T12" y="T13"/>
+                            </a:cxn>
+                            <a:cxn ang="0">
+                              <a:pos x="T14" y="T15"/>
+                            </a:cxn>
+                            <a:cxn ang="0">
+                              <a:pos x="T16" y="T17"/>
+                            </a:cxn>
+                            <a:cxn ang="0">
+                              <a:pos x="T18" y="T19"/>
+                            </a:cxn>
+                            <a:cxn ang="0">
+                              <a:pos x="T20" y="T21"/>
+                            </a:cxn>
+                            <a:cxn ang="0">
+                              <a:pos x="T22" y="T23"/>
+                            </a:cxn>
+                            <a:cxn ang="0">
+                              <a:pos x="T24" y="T25"/>
+                            </a:cxn>
+                            <a:cxn ang="0">
+                              <a:pos x="T26" y="T27"/>
+                            </a:cxn>
+                            <a:cxn ang="0">
+                              <a:pos x="T28" y="T29"/>
+                            </a:cxn>
+                            <a:cxn ang="0">
+                              <a:pos x="T30" y="T31"/>
+                            </a:cxn>
+                            <a:cxn ang="0">
+                              <a:pos x="T32" y="T33"/>
+                            </a:cxn>
+                            <a:cxn ang="0">
+                              <a:pos x="T34" y="T35"/>
+                            </a:cxn>
+                            <a:cxn ang="0">
+                              <a:pos x="T36" y="T37"/>
+                            </a:cxn>
+                            <a:cxn ang="0">
+                              <a:pos x="T38" y="T39"/>
+                            </a:cxn>
+                            <a:cxn ang="0">
+                              <a:pos x="T40" y="T41"/>
+                            </a:cxn>
+                            <a:cxn ang="0">
+                              <a:pos x="T42" y="T43"/>
+                            </a:cxn>
+                            <a:cxn ang="0">
+                              <a:pos x="T44" y="T45"/>
+                            </a:cxn>
+                            <a:cxn ang="0">
+                              <a:pos x="T46" y="T47"/>
+                            </a:cxn>
+                            <a:cxn ang="0">
+                              <a:pos x="T48" y="T49"/>
+                            </a:cxn>
+                            <a:cxn ang="0">
+                              <a:pos x="T50" y="T51"/>
+                            </a:cxn>
+                            <a:cxn ang="0">
+                              <a:pos x="T52" y="T53"/>
+                            </a:cxn>
+                            <a:cxn ang="0">
+                              <a:pos x="T54" y="T55"/>
+                            </a:cxn>
+                            <a:cxn ang="0">
+                              <a:pos x="T56" y="T57"/>
+                            </a:cxn>
+                            <a:cxn ang="0">
+                              <a:pos x="T58" y="T59"/>
+                            </a:cxn>
+                            <a:cxn ang="0">
+                              <a:pos x="T60" y="T61"/>
+                            </a:cxn>
+                            <a:cxn ang="0">
+                              <a:pos x="T62" y="T63"/>
+                            </a:cxn>
+                            <a:cxn ang="0">
+                              <a:pos x="T64" y="T65"/>
+                            </a:cxn>
+                            <a:cxn ang="0">
+                              <a:pos x="T66" y="T67"/>
+                            </a:cxn>
+                            <a:cxn ang="0">
+                              <a:pos x="T68" y="T69"/>
+                            </a:cxn>
+                            <a:cxn ang="0">
+                              <a:pos x="T70" y="T71"/>
+                            </a:cxn>
+                            <a:cxn ang="0">
+                              <a:pos x="T72" y="T73"/>
+                            </a:cxn>
+                            <a:cxn ang="0">
+                              <a:pos x="T74" y="T75"/>
+                            </a:cxn>
+                            <a:cxn ang="0">
+                              <a:pos x="T76" y="T77"/>
+                            </a:cxn>
+                            <a:cxn ang="0">
+                              <a:pos x="T78" y="T79"/>
+                            </a:cxn>
+                            <a:cxn ang="0">
+                              <a:pos x="T80" y="T81"/>
+                            </a:cxn>
+                            <a:cxn ang="0">
+                              <a:pos x="T82" y="T83"/>
+                            </a:cxn>
+                            <a:cxn ang="0">
+                              <a:pos x="T84" y="T85"/>
+                            </a:cxn>
+                            <a:cxn ang="0">
+                              <a:pos x="T86" y="T87"/>
+                            </a:cxn>
+                            <a:cxn ang="0">
+                              <a:pos x="T88" y="T89"/>
+                            </a:cxn>
+                            <a:cxn ang="0">
+                              <a:pos x="T90" y="T91"/>
+                            </a:cxn>
+                            <a:cxn ang="0">
+                              <a:pos x="T92" y="T93"/>
+                            </a:cxn>
+                            <a:cxn ang="0">
+                              <a:pos x="T94" y="T95"/>
+                            </a:cxn>
+                            <a:cxn ang="0">
+                              <a:pos x="T96" y="T97"/>
+                            </a:cxn>
+                            <a:cxn ang="0">
+                              <a:pos x="T98" y="T99"/>
+                            </a:cxn>
+                            <a:cxn ang="0">
+                              <a:pos x="T100" y="T101"/>
+                            </a:cxn>
+                            <a:cxn ang="0">
+                              <a:pos x="T102" y="T103"/>
+                            </a:cxn>
+                            <a:cxn ang="0">
+                              <a:pos x="T104" y="T105"/>
+                            </a:cxn>
+                            <a:cxn ang="0">
+                              <a:pos x="T106" y="T107"/>
+                            </a:cxn>
+                            <a:cxn ang="0">
+                              <a:pos x="T108" y="T109"/>
+                            </a:cxn>
+                            <a:cxn ang="0">
+                              <a:pos x="T110" y="T111"/>
+                            </a:cxn>
+                            <a:cxn ang="0">
+                              <a:pos x="T112" y="T113"/>
+                            </a:cxn>
+                            <a:cxn ang="0">
+                              <a:pos x="T114" y="T115"/>
+                            </a:cxn>
+                            <a:cxn ang="0">
+                              <a:pos x="T116" y="T117"/>
+                            </a:cxn>
+                            <a:cxn ang="0">
+                              <a:pos x="T118" y="T119"/>
+                            </a:cxn>
+                            <a:cxn ang="0">
+                              <a:pos x="T120" y="T121"/>
+                            </a:cxn>
+                          </a:cxnLst>
+                          <a:rect l="0" t="0" r="r" b="b"/>
+                          <a:pathLst>
+                            <a:path w="285" h="721">
+                              <a:moveTo>
+                                <a:pt x="285" y="35"/>
+                              </a:moveTo>
+                              <a:cubicBezTo>
+                                <a:pt x="285" y="31"/>
+                                <a:pt x="282" y="26"/>
+                                <a:pt x="278" y="24"/>
+                              </a:cubicBezTo>
+                              <a:cubicBezTo>
+                                <a:pt x="279" y="24"/>
+                                <a:pt x="280" y="23"/>
+                                <a:pt x="281" y="22"/>
+                              </a:cubicBezTo>
+                              <a:cubicBezTo>
+                                <a:pt x="284" y="20"/>
+                                <a:pt x="285" y="16"/>
+                                <a:pt x="285" y="13"/>
+                              </a:cubicBezTo>
+                              <a:cubicBezTo>
+                                <a:pt x="285" y="10"/>
+                                <a:pt x="284" y="6"/>
+                                <a:pt x="281" y="4"/>
+                              </a:cubicBezTo>
+                              <a:cubicBezTo>
+                                <a:pt x="279" y="2"/>
+                                <a:pt x="276" y="0"/>
+                                <a:pt x="272" y="0"/>
+                              </a:cubicBezTo>
+                              <a:cubicBezTo>
+                                <a:pt x="269" y="0"/>
+                                <a:pt x="266" y="2"/>
+                                <a:pt x="263" y="4"/>
+                              </a:cubicBezTo>
+                              <a:cubicBezTo>
+                                <a:pt x="262" y="5"/>
+                                <a:pt x="261" y="7"/>
+                                <a:pt x="261" y="8"/>
+                              </a:cubicBezTo>
+                              <a:cubicBezTo>
+                                <a:pt x="259" y="4"/>
+                                <a:pt x="254" y="0"/>
+                                <a:pt x="249" y="0"/>
+                              </a:cubicBezTo>
+                              <a:cubicBezTo>
+                                <a:pt x="243" y="0"/>
+                                <a:pt x="239" y="4"/>
+                                <a:pt x="237" y="8"/>
+                              </a:cubicBezTo>
+                              <a:cubicBezTo>
+                                <a:pt x="235" y="4"/>
+                                <a:pt x="231" y="0"/>
+                                <a:pt x="225" y="0"/>
+                              </a:cubicBezTo>
+                              <a:cubicBezTo>
+                                <a:pt x="220" y="0"/>
+                                <a:pt x="215" y="4"/>
+                                <a:pt x="213" y="8"/>
+                              </a:cubicBezTo>
+                              <a:cubicBezTo>
+                                <a:pt x="212" y="4"/>
+                                <a:pt x="207" y="0"/>
+                                <a:pt x="202" y="0"/>
+                              </a:cubicBezTo>
+                              <a:cubicBezTo>
+                                <a:pt x="196" y="0"/>
+                                <a:pt x="192" y="4"/>
+                                <a:pt x="190" y="8"/>
+                              </a:cubicBezTo>
+                              <a:cubicBezTo>
+                                <a:pt x="188" y="4"/>
+                                <a:pt x="183" y="0"/>
+                                <a:pt x="178" y="0"/>
+                              </a:cubicBezTo>
+                              <a:cubicBezTo>
+                                <a:pt x="173" y="0"/>
+                                <a:pt x="168" y="4"/>
+                                <a:pt x="166" y="8"/>
+                              </a:cubicBezTo>
+                              <a:cubicBezTo>
+                                <a:pt x="164" y="4"/>
+                                <a:pt x="160" y="0"/>
+                                <a:pt x="154" y="0"/>
+                              </a:cubicBezTo>
+                              <a:cubicBezTo>
+                                <a:pt x="149" y="0"/>
+                                <a:pt x="144" y="4"/>
+                                <a:pt x="143" y="8"/>
+                              </a:cubicBezTo>
+                              <a:cubicBezTo>
+                                <a:pt x="141" y="4"/>
+                                <a:pt x="136" y="0"/>
+                                <a:pt x="131" y="0"/>
+                              </a:cubicBezTo>
+                              <a:cubicBezTo>
+                                <a:pt x="125" y="0"/>
+                                <a:pt x="121" y="4"/>
+                                <a:pt x="119" y="8"/>
+                              </a:cubicBezTo>
+                              <a:cubicBezTo>
+                                <a:pt x="117" y="4"/>
+                                <a:pt x="113" y="0"/>
+                                <a:pt x="107" y="0"/>
+                              </a:cubicBezTo>
+                              <a:cubicBezTo>
+                                <a:pt x="102" y="0"/>
+                                <a:pt x="97" y="4"/>
+                                <a:pt x="95" y="8"/>
+                              </a:cubicBezTo>
+                              <a:cubicBezTo>
+                                <a:pt x="94" y="4"/>
+                                <a:pt x="89" y="0"/>
+                                <a:pt x="84" y="0"/>
+                              </a:cubicBezTo>
+                              <a:cubicBezTo>
+                                <a:pt x="78" y="0"/>
+                                <a:pt x="74" y="4"/>
+                                <a:pt x="72" y="8"/>
+                              </a:cubicBezTo>
+                              <a:cubicBezTo>
+                                <a:pt x="70" y="4"/>
+                                <a:pt x="65" y="0"/>
+                                <a:pt x="60" y="0"/>
+                              </a:cubicBezTo>
+                              <a:cubicBezTo>
+                                <a:pt x="55" y="0"/>
+                                <a:pt x="50" y="4"/>
+                                <a:pt x="48" y="8"/>
+                              </a:cubicBezTo>
+                              <a:cubicBezTo>
+                                <a:pt x="46" y="4"/>
+                                <a:pt x="42" y="0"/>
+                                <a:pt x="37" y="0"/>
+                              </a:cubicBezTo>
+                              <a:cubicBezTo>
+                                <a:pt x="31" y="0"/>
+                                <a:pt x="27" y="4"/>
+                                <a:pt x="25" y="8"/>
+                              </a:cubicBezTo>
+                              <a:cubicBezTo>
+                                <a:pt x="24" y="7"/>
+                                <a:pt x="23" y="5"/>
+                                <a:pt x="22" y="4"/>
+                              </a:cubicBezTo>
+                              <a:cubicBezTo>
+                                <a:pt x="20" y="2"/>
+                                <a:pt x="16" y="0"/>
+                                <a:pt x="13" y="0"/>
+                              </a:cubicBezTo>
+                              <a:cubicBezTo>
+                                <a:pt x="10" y="0"/>
+                                <a:pt x="6" y="2"/>
+                                <a:pt x="4" y="4"/>
+                              </a:cubicBezTo>
+                              <a:cubicBezTo>
+                                <a:pt x="2" y="6"/>
+                                <a:pt x="0" y="10"/>
+                                <a:pt x="0" y="13"/>
+                              </a:cubicBezTo>
+                              <a:cubicBezTo>
+                                <a:pt x="0" y="16"/>
+                                <a:pt x="2" y="20"/>
+                                <a:pt x="4" y="22"/>
+                              </a:cubicBezTo>
+                              <a:cubicBezTo>
+                                <a:pt x="5" y="23"/>
+                                <a:pt x="6" y="24"/>
+                                <a:pt x="7" y="24"/>
+                              </a:cubicBezTo>
+                              <a:cubicBezTo>
+                                <a:pt x="3" y="26"/>
+                                <a:pt x="0" y="31"/>
+                                <a:pt x="0" y="35"/>
+                              </a:cubicBezTo>
+                              <a:cubicBezTo>
+                                <a:pt x="0" y="40"/>
+                                <a:pt x="3" y="45"/>
+                                <a:pt x="7" y="47"/>
+                              </a:cubicBezTo>
+                              <a:cubicBezTo>
+                                <a:pt x="3" y="49"/>
+                                <a:pt x="0" y="53"/>
+                                <a:pt x="0" y="58"/>
+                              </a:cubicBezTo>
+                              <a:cubicBezTo>
+                                <a:pt x="0" y="63"/>
+                                <a:pt x="3" y="67"/>
+                                <a:pt x="7" y="69"/>
+                              </a:cubicBezTo>
+                              <a:cubicBezTo>
+                                <a:pt x="3" y="71"/>
+                                <a:pt x="0" y="75"/>
+                                <a:pt x="0" y="80"/>
+                              </a:cubicBezTo>
+                              <a:cubicBezTo>
+                                <a:pt x="0" y="85"/>
+                                <a:pt x="3" y="89"/>
+                                <a:pt x="7" y="92"/>
+                              </a:cubicBezTo>
+                              <a:cubicBezTo>
+                                <a:pt x="3" y="94"/>
+                                <a:pt x="0" y="98"/>
+                                <a:pt x="0" y="103"/>
+                              </a:cubicBezTo>
+                              <a:cubicBezTo>
+                                <a:pt x="0" y="108"/>
+                                <a:pt x="3" y="112"/>
+                                <a:pt x="7" y="114"/>
+                              </a:cubicBezTo>
+                              <a:cubicBezTo>
+                                <a:pt x="3" y="116"/>
+                                <a:pt x="0" y="120"/>
+                                <a:pt x="0" y="125"/>
+                              </a:cubicBezTo>
+                              <a:cubicBezTo>
+                                <a:pt x="0" y="130"/>
+                                <a:pt x="3" y="134"/>
+                                <a:pt x="7" y="136"/>
+                              </a:cubicBezTo>
+                              <a:cubicBezTo>
+                                <a:pt x="3" y="138"/>
+                                <a:pt x="0" y="143"/>
+                                <a:pt x="0" y="148"/>
+                              </a:cubicBezTo>
+                              <a:cubicBezTo>
+                                <a:pt x="0" y="152"/>
+                                <a:pt x="3" y="157"/>
+                                <a:pt x="7" y="159"/>
+                              </a:cubicBezTo>
+                              <a:cubicBezTo>
+                                <a:pt x="3" y="161"/>
+                                <a:pt x="0" y="165"/>
+                                <a:pt x="0" y="170"/>
+                              </a:cubicBezTo>
+                              <a:cubicBezTo>
+                                <a:pt x="0" y="175"/>
+                                <a:pt x="3" y="179"/>
+                                <a:pt x="7" y="181"/>
+                              </a:cubicBezTo>
+                              <a:cubicBezTo>
+                                <a:pt x="3" y="183"/>
+                                <a:pt x="0" y="188"/>
+                                <a:pt x="0" y="192"/>
+                              </a:cubicBezTo>
+                              <a:cubicBezTo>
+                                <a:pt x="0" y="197"/>
+                                <a:pt x="3" y="202"/>
+                                <a:pt x="7" y="204"/>
+                              </a:cubicBezTo>
+                              <a:cubicBezTo>
+                                <a:pt x="3" y="206"/>
+                                <a:pt x="0" y="210"/>
+                                <a:pt x="0" y="215"/>
+                              </a:cubicBezTo>
+                              <a:cubicBezTo>
+                                <a:pt x="0" y="220"/>
+                                <a:pt x="3" y="224"/>
+                                <a:pt x="7" y="226"/>
+                              </a:cubicBezTo>
+                              <a:cubicBezTo>
+                                <a:pt x="3" y="228"/>
+                                <a:pt x="0" y="232"/>
+                                <a:pt x="0" y="237"/>
+                              </a:cubicBezTo>
+                              <a:cubicBezTo>
+                                <a:pt x="0" y="242"/>
+                                <a:pt x="3" y="246"/>
+                                <a:pt x="7" y="249"/>
+                              </a:cubicBezTo>
+                              <a:cubicBezTo>
+                                <a:pt x="3" y="251"/>
+                                <a:pt x="0" y="255"/>
+                                <a:pt x="0" y="260"/>
+                              </a:cubicBezTo>
+                              <a:cubicBezTo>
+                                <a:pt x="0" y="265"/>
+                                <a:pt x="3" y="269"/>
+                                <a:pt x="7" y="271"/>
+                              </a:cubicBezTo>
+                              <a:cubicBezTo>
+                                <a:pt x="3" y="273"/>
+                                <a:pt x="0" y="277"/>
+                                <a:pt x="0" y="282"/>
+                              </a:cubicBezTo>
+                              <a:cubicBezTo>
+                                <a:pt x="0" y="287"/>
+                                <a:pt x="3" y="291"/>
+                                <a:pt x="7" y="293"/>
+                              </a:cubicBezTo>
+                              <a:cubicBezTo>
+                                <a:pt x="3" y="295"/>
+                                <a:pt x="0" y="300"/>
+                                <a:pt x="0" y="305"/>
+                              </a:cubicBezTo>
+                              <a:cubicBezTo>
+                                <a:pt x="0" y="309"/>
+                                <a:pt x="3" y="314"/>
+                                <a:pt x="7" y="316"/>
+                              </a:cubicBezTo>
+                              <a:cubicBezTo>
+                                <a:pt x="3" y="318"/>
+                                <a:pt x="0" y="322"/>
+                                <a:pt x="0" y="327"/>
+                              </a:cubicBezTo>
+                              <a:cubicBezTo>
+                                <a:pt x="0" y="332"/>
+                                <a:pt x="3" y="336"/>
+                                <a:pt x="7" y="338"/>
+                              </a:cubicBezTo>
+                              <a:cubicBezTo>
+                                <a:pt x="3" y="340"/>
+                                <a:pt x="0" y="345"/>
+                                <a:pt x="0" y="349"/>
+                              </a:cubicBezTo>
+                              <a:cubicBezTo>
+                                <a:pt x="0" y="354"/>
+                                <a:pt x="3" y="359"/>
+                                <a:pt x="7" y="361"/>
+                              </a:cubicBezTo>
+                              <a:cubicBezTo>
+                                <a:pt x="3" y="363"/>
+                                <a:pt x="0" y="367"/>
+                                <a:pt x="0" y="372"/>
+                              </a:cubicBezTo>
+                              <a:cubicBezTo>
+                                <a:pt x="0" y="377"/>
+                                <a:pt x="3" y="381"/>
+                                <a:pt x="7" y="383"/>
+                              </a:cubicBezTo>
+                              <a:cubicBezTo>
+                                <a:pt x="3" y="385"/>
+                                <a:pt x="0" y="389"/>
+                                <a:pt x="0" y="394"/>
+                              </a:cubicBezTo>
+                              <a:cubicBezTo>
+                                <a:pt x="0" y="399"/>
+                                <a:pt x="3" y="403"/>
+                                <a:pt x="7" y="406"/>
+                              </a:cubicBezTo>
+                              <a:cubicBezTo>
+                                <a:pt x="3" y="408"/>
+                                <a:pt x="0" y="412"/>
+                                <a:pt x="0" y="417"/>
+                              </a:cubicBezTo>
+                              <a:cubicBezTo>
+                                <a:pt x="0" y="422"/>
+                                <a:pt x="3" y="426"/>
+                                <a:pt x="7" y="428"/>
+                              </a:cubicBezTo>
+                              <a:cubicBezTo>
+                                <a:pt x="3" y="430"/>
+                                <a:pt x="0" y="434"/>
+                                <a:pt x="0" y="439"/>
+                              </a:cubicBezTo>
+                              <a:cubicBezTo>
+                                <a:pt x="0" y="444"/>
+                                <a:pt x="3" y="448"/>
+                                <a:pt x="7" y="450"/>
+                              </a:cubicBezTo>
+                              <a:cubicBezTo>
+                                <a:pt x="3" y="453"/>
+                                <a:pt x="0" y="457"/>
+                                <a:pt x="0" y="462"/>
+                              </a:cubicBezTo>
+                              <a:cubicBezTo>
+                                <a:pt x="0" y="466"/>
+                                <a:pt x="3" y="471"/>
+                                <a:pt x="7" y="473"/>
+                              </a:cubicBezTo>
+                              <a:cubicBezTo>
+                                <a:pt x="3" y="475"/>
+                                <a:pt x="0" y="479"/>
+                                <a:pt x="0" y="484"/>
+                              </a:cubicBezTo>
+                              <a:cubicBezTo>
+                                <a:pt x="0" y="489"/>
+                                <a:pt x="3" y="493"/>
+                                <a:pt x="7" y="495"/>
+                              </a:cubicBezTo>
+                              <a:cubicBezTo>
+                                <a:pt x="3" y="497"/>
+                                <a:pt x="0" y="502"/>
+                                <a:pt x="0" y="506"/>
+                              </a:cubicBezTo>
+                              <a:cubicBezTo>
+                                <a:pt x="0" y="511"/>
+                                <a:pt x="3" y="516"/>
+                                <a:pt x="7" y="518"/>
+                              </a:cubicBezTo>
+                              <a:cubicBezTo>
+                                <a:pt x="3" y="520"/>
+                                <a:pt x="0" y="524"/>
+                                <a:pt x="0" y="529"/>
+                              </a:cubicBezTo>
+                              <a:cubicBezTo>
+                                <a:pt x="0" y="534"/>
+                                <a:pt x="3" y="538"/>
+                                <a:pt x="7" y="540"/>
+                              </a:cubicBezTo>
+                              <a:cubicBezTo>
+                                <a:pt x="3" y="542"/>
+                                <a:pt x="0" y="546"/>
+                                <a:pt x="0" y="551"/>
+                              </a:cubicBezTo>
+                              <a:cubicBezTo>
+                                <a:pt x="0" y="556"/>
+                                <a:pt x="3" y="560"/>
+                                <a:pt x="7" y="563"/>
+                              </a:cubicBezTo>
+                              <a:cubicBezTo>
+                                <a:pt x="3" y="565"/>
+                                <a:pt x="0" y="569"/>
+                                <a:pt x="0" y="574"/>
+                              </a:cubicBezTo>
+                              <a:cubicBezTo>
+                                <a:pt x="0" y="579"/>
+                                <a:pt x="3" y="583"/>
+                                <a:pt x="7" y="585"/>
+                              </a:cubicBezTo>
+                              <a:cubicBezTo>
+                                <a:pt x="3" y="587"/>
+                                <a:pt x="0" y="591"/>
+                                <a:pt x="0" y="596"/>
+                              </a:cubicBezTo>
+                              <a:cubicBezTo>
+                                <a:pt x="0" y="601"/>
+                                <a:pt x="3" y="605"/>
+                                <a:pt x="7" y="607"/>
+                              </a:cubicBezTo>
+                              <a:cubicBezTo>
+                                <a:pt x="3" y="610"/>
+                                <a:pt x="0" y="614"/>
+                                <a:pt x="0" y="619"/>
+                              </a:cubicBezTo>
+                              <a:cubicBezTo>
+                                <a:pt x="0" y="623"/>
+                                <a:pt x="3" y="628"/>
+                                <a:pt x="7" y="630"/>
+                              </a:cubicBezTo>
+                              <a:cubicBezTo>
+                                <a:pt x="3" y="632"/>
+                                <a:pt x="0" y="636"/>
+                                <a:pt x="0" y="641"/>
+                              </a:cubicBezTo>
+                              <a:cubicBezTo>
+                                <a:pt x="0" y="646"/>
+                                <a:pt x="3" y="650"/>
+                                <a:pt x="7" y="652"/>
+                              </a:cubicBezTo>
+                              <a:cubicBezTo>
+                                <a:pt x="3" y="654"/>
+                                <a:pt x="0" y="659"/>
+                                <a:pt x="0" y="663"/>
+                              </a:cubicBezTo>
+                              <a:cubicBezTo>
+                                <a:pt x="0" y="668"/>
+                                <a:pt x="3" y="673"/>
+                                <a:pt x="7" y="675"/>
+                              </a:cubicBezTo>
+                              <a:cubicBezTo>
+                                <a:pt x="3" y="677"/>
+                                <a:pt x="0" y="681"/>
+                                <a:pt x="0" y="686"/>
+                              </a:cubicBezTo>
+                              <a:cubicBezTo>
+                                <a:pt x="0" y="691"/>
+                                <a:pt x="3" y="695"/>
+                                <a:pt x="7" y="697"/>
+                              </a:cubicBezTo>
+                              <a:cubicBezTo>
+                                <a:pt x="6" y="698"/>
+                                <a:pt x="5" y="698"/>
+                                <a:pt x="4" y="699"/>
+                              </a:cubicBezTo>
+                              <a:cubicBezTo>
+                                <a:pt x="2" y="702"/>
+                                <a:pt x="0" y="705"/>
+                                <a:pt x="0" y="708"/>
+                              </a:cubicBezTo>
+                              <a:cubicBezTo>
+                                <a:pt x="0" y="712"/>
+                                <a:pt x="2" y="715"/>
+                                <a:pt x="4" y="717"/>
+                              </a:cubicBezTo>
+                              <a:cubicBezTo>
+                                <a:pt x="6" y="720"/>
+                                <a:pt x="10" y="721"/>
+                                <a:pt x="13" y="721"/>
+                              </a:cubicBezTo>
+                              <a:cubicBezTo>
+                                <a:pt x="16" y="721"/>
+                                <a:pt x="20" y="720"/>
+                                <a:pt x="22" y="717"/>
+                              </a:cubicBezTo>
+                              <a:cubicBezTo>
+                                <a:pt x="23" y="716"/>
+                                <a:pt x="24" y="715"/>
+                                <a:pt x="25" y="713"/>
+                              </a:cubicBezTo>
+                              <a:cubicBezTo>
+                                <a:pt x="27" y="718"/>
+                                <a:pt x="31" y="721"/>
+                                <a:pt x="37" y="721"/>
+                              </a:cubicBezTo>
+                              <a:cubicBezTo>
+                                <a:pt x="42" y="721"/>
+                                <a:pt x="46" y="718"/>
+                                <a:pt x="48" y="713"/>
+                              </a:cubicBezTo>
+                              <a:cubicBezTo>
+                                <a:pt x="50" y="718"/>
+                                <a:pt x="55" y="721"/>
+                                <a:pt x="60" y="721"/>
+                              </a:cubicBezTo>
+                              <a:cubicBezTo>
+                                <a:pt x="65" y="721"/>
+                                <a:pt x="70" y="718"/>
+                                <a:pt x="72" y="713"/>
+                              </a:cubicBezTo>
+                              <a:cubicBezTo>
+                                <a:pt x="74" y="718"/>
+                                <a:pt x="78" y="721"/>
+                                <a:pt x="84" y="721"/>
+                              </a:cubicBezTo>
+                              <a:cubicBezTo>
+                                <a:pt x="89" y="721"/>
+                                <a:pt x="94" y="718"/>
+                                <a:pt x="95" y="713"/>
+                              </a:cubicBezTo>
+                              <a:cubicBezTo>
+                                <a:pt x="97" y="718"/>
+                                <a:pt x="102" y="721"/>
+                                <a:pt x="107" y="721"/>
+                              </a:cubicBezTo>
+                              <a:cubicBezTo>
+                                <a:pt x="113" y="721"/>
+                                <a:pt x="117" y="718"/>
+                                <a:pt x="119" y="713"/>
+                              </a:cubicBezTo>
+                              <a:cubicBezTo>
+                                <a:pt x="121" y="718"/>
+                                <a:pt x="125" y="721"/>
+                                <a:pt x="131" y="721"/>
+                              </a:cubicBezTo>
+                              <a:cubicBezTo>
+                                <a:pt x="136" y="721"/>
+                                <a:pt x="141" y="718"/>
+                                <a:pt x="143" y="713"/>
+                              </a:cubicBezTo>
+                              <a:cubicBezTo>
+                                <a:pt x="144" y="718"/>
+                                <a:pt x="149" y="721"/>
+                                <a:pt x="154" y="721"/>
+                              </a:cubicBezTo>
+                              <a:cubicBezTo>
+                                <a:pt x="160" y="721"/>
+                                <a:pt x="164" y="718"/>
+                                <a:pt x="166" y="713"/>
+                              </a:cubicBezTo>
+                              <a:cubicBezTo>
+                                <a:pt x="168" y="718"/>
+                                <a:pt x="173" y="721"/>
+                                <a:pt x="178" y="721"/>
+                              </a:cubicBezTo>
+                              <a:cubicBezTo>
+                                <a:pt x="183" y="721"/>
+                                <a:pt x="188" y="718"/>
+                                <a:pt x="190" y="713"/>
+                              </a:cubicBezTo>
+                              <a:cubicBezTo>
+                                <a:pt x="192" y="718"/>
+                                <a:pt x="196" y="721"/>
+                                <a:pt x="202" y="721"/>
+                              </a:cubicBezTo>
+                              <a:cubicBezTo>
+                                <a:pt x="207" y="721"/>
+                                <a:pt x="212" y="718"/>
+                                <a:pt x="213" y="713"/>
+                              </a:cubicBezTo>
+                              <a:cubicBezTo>
+                                <a:pt x="215" y="718"/>
+                                <a:pt x="220" y="721"/>
+                                <a:pt x="225" y="721"/>
+                              </a:cubicBezTo>
+                              <a:cubicBezTo>
+                                <a:pt x="231" y="721"/>
+                                <a:pt x="235" y="718"/>
+                                <a:pt x="237" y="713"/>
+                              </a:cubicBezTo>
+                              <a:cubicBezTo>
+                                <a:pt x="239" y="718"/>
+                                <a:pt x="243" y="721"/>
+                                <a:pt x="249" y="721"/>
+                              </a:cubicBezTo>
+                              <a:cubicBezTo>
+                                <a:pt x="254" y="721"/>
+                                <a:pt x="259" y="718"/>
+                                <a:pt x="261" y="713"/>
+                              </a:cubicBezTo>
+                              <a:cubicBezTo>
+                                <a:pt x="261" y="715"/>
+                                <a:pt x="262" y="716"/>
+                                <a:pt x="263" y="717"/>
+                              </a:cubicBezTo>
+                              <a:cubicBezTo>
+                                <a:pt x="266" y="720"/>
+                                <a:pt x="269" y="721"/>
+                                <a:pt x="272" y="721"/>
+                              </a:cubicBezTo>
+                              <a:cubicBezTo>
+                                <a:pt x="276" y="721"/>
+                                <a:pt x="279" y="720"/>
+                                <a:pt x="281" y="717"/>
+                              </a:cubicBezTo>
+                              <a:cubicBezTo>
+                                <a:pt x="284" y="715"/>
+                                <a:pt x="285" y="712"/>
+                                <a:pt x="285" y="708"/>
+                              </a:cubicBezTo>
+                              <a:cubicBezTo>
+                                <a:pt x="285" y="705"/>
+                                <a:pt x="284" y="702"/>
+                                <a:pt x="281" y="699"/>
+                              </a:cubicBezTo>
+                              <a:cubicBezTo>
+                                <a:pt x="280" y="698"/>
+                                <a:pt x="279" y="698"/>
+                                <a:pt x="278" y="697"/>
+                              </a:cubicBezTo>
+                              <a:cubicBezTo>
+                                <a:pt x="282" y="695"/>
+                                <a:pt x="285" y="691"/>
+                                <a:pt x="285" y="686"/>
+                              </a:cubicBezTo>
+                              <a:cubicBezTo>
+                                <a:pt x="285" y="681"/>
+                                <a:pt x="282" y="677"/>
+                                <a:pt x="278" y="675"/>
+                              </a:cubicBezTo>
+                              <a:cubicBezTo>
+                                <a:pt x="282" y="673"/>
+                                <a:pt x="285" y="668"/>
+                                <a:pt x="285" y="663"/>
+                              </a:cubicBezTo>
+                              <a:cubicBezTo>
+                                <a:pt x="285" y="659"/>
+                                <a:pt x="282" y="654"/>
+                                <a:pt x="278" y="652"/>
+                              </a:cubicBezTo>
+                              <a:cubicBezTo>
+                                <a:pt x="282" y="650"/>
+                                <a:pt x="285" y="646"/>
+                                <a:pt x="285" y="641"/>
+                              </a:cubicBezTo>
+                              <a:cubicBezTo>
+                                <a:pt x="285" y="636"/>
+                                <a:pt x="282" y="632"/>
+                                <a:pt x="278" y="630"/>
+                              </a:cubicBezTo>
+                              <a:cubicBezTo>
+                                <a:pt x="282" y="628"/>
+                                <a:pt x="285" y="623"/>
+                                <a:pt x="285" y="619"/>
+                              </a:cubicBezTo>
+                              <a:cubicBezTo>
+                                <a:pt x="285" y="614"/>
+                                <a:pt x="282" y="610"/>
+                                <a:pt x="278" y="607"/>
+                              </a:cubicBezTo>
+                              <a:cubicBezTo>
+                                <a:pt x="282" y="605"/>
+                                <a:pt x="285" y="601"/>
+                                <a:pt x="285" y="596"/>
+                              </a:cubicBezTo>
+                              <a:cubicBezTo>
+                                <a:pt x="285" y="591"/>
+                                <a:pt x="282" y="587"/>
+                                <a:pt x="278" y="585"/>
+                              </a:cubicBezTo>
+                              <a:cubicBezTo>
+                                <a:pt x="282" y="583"/>
+                                <a:pt x="285" y="579"/>
+                                <a:pt x="285" y="574"/>
+                              </a:cubicBezTo>
+                              <a:cubicBezTo>
+                                <a:pt x="285" y="569"/>
+                                <a:pt x="282" y="565"/>
+                                <a:pt x="278" y="563"/>
+                              </a:cubicBezTo>
+                              <a:cubicBezTo>
+                                <a:pt x="282" y="560"/>
+                                <a:pt x="285" y="556"/>
+                                <a:pt x="285" y="551"/>
+                              </a:cubicBezTo>
+                              <a:cubicBezTo>
+                                <a:pt x="285" y="546"/>
+                                <a:pt x="282" y="542"/>
+                                <a:pt x="278" y="540"/>
+                              </a:cubicBezTo>
+                              <a:cubicBezTo>
+                                <a:pt x="282" y="538"/>
+                                <a:pt x="285" y="534"/>
+                                <a:pt x="285" y="529"/>
+                              </a:cubicBezTo>
+                              <a:cubicBezTo>
+                                <a:pt x="285" y="524"/>
+                                <a:pt x="282" y="520"/>
+                                <a:pt x="278" y="518"/>
+                              </a:cubicBezTo>
+                              <a:cubicBezTo>
+                                <a:pt x="282" y="516"/>
+                                <a:pt x="285" y="511"/>
+                                <a:pt x="285" y="506"/>
+                              </a:cubicBezTo>
+                              <a:cubicBezTo>
+                                <a:pt x="285" y="502"/>
+                                <a:pt x="282" y="497"/>
+                                <a:pt x="278" y="495"/>
+                              </a:cubicBezTo>
+                              <a:cubicBezTo>
+                                <a:pt x="282" y="493"/>
+                                <a:pt x="285" y="489"/>
+                                <a:pt x="285" y="484"/>
+                              </a:cubicBezTo>
+                              <a:cubicBezTo>
+                                <a:pt x="285" y="479"/>
+                                <a:pt x="282" y="475"/>
+                                <a:pt x="278" y="473"/>
+                              </a:cubicBezTo>
+                              <a:cubicBezTo>
+                                <a:pt x="282" y="471"/>
+                                <a:pt x="285" y="466"/>
+                                <a:pt x="285" y="462"/>
+                              </a:cubicBezTo>
+                              <a:cubicBezTo>
+                                <a:pt x="285" y="457"/>
+                                <a:pt x="282" y="453"/>
+                                <a:pt x="278" y="450"/>
+                              </a:cubicBezTo>
+                              <a:cubicBezTo>
+                                <a:pt x="282" y="448"/>
+                                <a:pt x="285" y="444"/>
+                                <a:pt x="285" y="439"/>
+                              </a:cubicBezTo>
+                              <a:cubicBezTo>
+                                <a:pt x="285" y="434"/>
+                                <a:pt x="282" y="430"/>
+                                <a:pt x="278" y="428"/>
+                              </a:cubicBezTo>
+                              <a:cubicBezTo>
+                                <a:pt x="282" y="426"/>
+                                <a:pt x="285" y="422"/>
+                                <a:pt x="285" y="417"/>
+                              </a:cubicBezTo>
+                              <a:cubicBezTo>
+                                <a:pt x="285" y="412"/>
+                                <a:pt x="282" y="408"/>
+                                <a:pt x="278" y="406"/>
+                              </a:cubicBezTo>
+                              <a:cubicBezTo>
+                                <a:pt x="282" y="403"/>
+                                <a:pt x="285" y="399"/>
+                                <a:pt x="285" y="394"/>
+                              </a:cubicBezTo>
+                              <a:cubicBezTo>
+                                <a:pt x="285" y="389"/>
+                                <a:pt x="282" y="385"/>
+                                <a:pt x="278" y="383"/>
+                              </a:cubicBezTo>
+                              <a:cubicBezTo>
+                                <a:pt x="282" y="381"/>
+                                <a:pt x="285" y="377"/>
+                                <a:pt x="285" y="372"/>
+                              </a:cubicBezTo>
+                              <a:cubicBezTo>
+                                <a:pt x="285" y="367"/>
+                                <a:pt x="282" y="363"/>
+                                <a:pt x="278" y="361"/>
+                              </a:cubicBezTo>
+                              <a:cubicBezTo>
+                                <a:pt x="282" y="359"/>
+                                <a:pt x="285" y="354"/>
+                                <a:pt x="285" y="349"/>
+                              </a:cubicBezTo>
+                              <a:cubicBezTo>
+                                <a:pt x="285" y="345"/>
+                                <a:pt x="282" y="340"/>
+                                <a:pt x="278" y="338"/>
+                              </a:cubicBezTo>
+                              <a:cubicBezTo>
+                                <a:pt x="282" y="336"/>
+                                <a:pt x="285" y="332"/>
+                                <a:pt x="285" y="327"/>
+                              </a:cubicBezTo>
+                              <a:cubicBezTo>
+                                <a:pt x="285" y="322"/>
+                                <a:pt x="282" y="318"/>
+                                <a:pt x="278" y="316"/>
+                              </a:cubicBezTo>
+                              <a:cubicBezTo>
+                                <a:pt x="282" y="314"/>
+                                <a:pt x="285" y="309"/>
+                                <a:pt x="285" y="305"/>
+                              </a:cubicBezTo>
+                              <a:cubicBezTo>
+                                <a:pt x="285" y="300"/>
+                                <a:pt x="282" y="295"/>
+                                <a:pt x="278" y="293"/>
+                              </a:cubicBezTo>
+                              <a:cubicBezTo>
+                                <a:pt x="282" y="291"/>
+                                <a:pt x="285" y="287"/>
+                                <a:pt x="285" y="282"/>
+                              </a:cubicBezTo>
+                              <a:cubicBezTo>
+                                <a:pt x="285" y="277"/>
+                                <a:pt x="282" y="273"/>
+                                <a:pt x="278" y="271"/>
+                              </a:cubicBezTo>
+                              <a:cubicBezTo>
+                                <a:pt x="282" y="269"/>
+                                <a:pt x="285" y="265"/>
+                                <a:pt x="285" y="260"/>
+                              </a:cubicBezTo>
+                              <a:cubicBezTo>
+                                <a:pt x="285" y="255"/>
+                                <a:pt x="282" y="251"/>
+                                <a:pt x="278" y="249"/>
+                              </a:cubicBezTo>
+                              <a:cubicBezTo>
+                                <a:pt x="282" y="246"/>
+                                <a:pt x="285" y="242"/>
+                                <a:pt x="285" y="237"/>
+                              </a:cubicBezTo>
+                              <a:cubicBezTo>
+                                <a:pt x="285" y="232"/>
+                                <a:pt x="282" y="228"/>
+                                <a:pt x="278" y="226"/>
+                              </a:cubicBezTo>
+                              <a:cubicBezTo>
+                                <a:pt x="282" y="224"/>
+                                <a:pt x="285" y="220"/>
+                                <a:pt x="285" y="215"/>
+                              </a:cubicBezTo>
+                              <a:cubicBezTo>
+                                <a:pt x="285" y="210"/>
+                                <a:pt x="282" y="206"/>
+                                <a:pt x="278" y="204"/>
+                              </a:cubicBezTo>
+                              <a:cubicBezTo>
+                                <a:pt x="282" y="202"/>
+                                <a:pt x="285" y="197"/>
+                                <a:pt x="285" y="192"/>
+                              </a:cubicBezTo>
+                              <a:cubicBezTo>
+                                <a:pt x="285" y="188"/>
+                                <a:pt x="282" y="183"/>
+                                <a:pt x="278" y="181"/>
+                              </a:cubicBezTo>
+                              <a:cubicBezTo>
+                                <a:pt x="282" y="179"/>
+                                <a:pt x="285" y="175"/>
+                                <a:pt x="285" y="170"/>
+                              </a:cubicBezTo>
+                              <a:cubicBezTo>
+                                <a:pt x="285" y="165"/>
+                                <a:pt x="282" y="161"/>
+                                <a:pt x="278" y="159"/>
+                              </a:cubicBezTo>
+                              <a:cubicBezTo>
+                                <a:pt x="282" y="157"/>
+                                <a:pt x="285" y="152"/>
+                                <a:pt x="285" y="148"/>
+                              </a:cubicBezTo>
+                              <a:cubicBezTo>
+                                <a:pt x="285" y="143"/>
+                                <a:pt x="282" y="138"/>
+                                <a:pt x="278" y="136"/>
+                              </a:cubicBezTo>
+                              <a:cubicBezTo>
+                                <a:pt x="282" y="134"/>
+                                <a:pt x="285" y="130"/>
+                                <a:pt x="285" y="125"/>
+                              </a:cubicBezTo>
+                              <a:cubicBezTo>
+                                <a:pt x="285" y="120"/>
+                                <a:pt x="282" y="116"/>
+                                <a:pt x="278" y="114"/>
+                              </a:cubicBezTo>
+                              <a:cubicBezTo>
+                                <a:pt x="282" y="112"/>
+                                <a:pt x="285" y="108"/>
+                                <a:pt x="285" y="103"/>
+                              </a:cubicBezTo>
+                              <a:cubicBezTo>
+                                <a:pt x="285" y="98"/>
+                                <a:pt x="282" y="94"/>
+                                <a:pt x="278" y="92"/>
+                              </a:cubicBezTo>
+                              <a:cubicBezTo>
+                                <a:pt x="282" y="89"/>
+                                <a:pt x="285" y="85"/>
+                                <a:pt x="285" y="80"/>
+                              </a:cubicBezTo>
+                              <a:cubicBezTo>
+                                <a:pt x="285" y="75"/>
+                                <a:pt x="282" y="71"/>
+                                <a:pt x="278" y="69"/>
+                              </a:cubicBezTo>
+                              <a:cubicBezTo>
+                                <a:pt x="282" y="67"/>
+                                <a:pt x="285" y="63"/>
+                                <a:pt x="285" y="58"/>
+                              </a:cubicBezTo>
+                              <a:cubicBezTo>
+                                <a:pt x="285" y="53"/>
+                                <a:pt x="282" y="49"/>
+                                <a:pt x="278" y="47"/>
+                              </a:cubicBezTo>
+                              <a:cubicBezTo>
+                                <a:pt x="282" y="45"/>
+                                <a:pt x="285" y="40"/>
+                                <a:pt x="285" y="35"/>
+                              </a:cubicBezTo>
+                              <a:close/>
+                            </a:path>
+                          </a:pathLst>
+                        </a:custGeom>
+                        <a:solidFill>
+                          <a:schemeClr val="accent1"/>
+                        </a:solidFill>
+                        <a:ln>
+                          <a:noFill/>
+                        </a:ln>
+                      </wps:spPr>
+                      <wps:txbx>
+                        <w:txbxContent>
+                          <w:p>
+                            <w:pPr>
+                              <w:pStyle w:val="SidebarTitle"/>
+                            </w:pPr>
+                            <w:r>
+                              <w:rPr>
+                                <w:lang w:val="en-GB" w:bidi="en-GB"/>
+                              </w:rPr>
+                              <w:t>New code list</w:t>
+                            </w:r>
+                          </w:p>
+                          <w:p>
+                            <w:pPr>
+                              <w:pStyle w:val="SidebarText"/>
+                            </w:pPr>
+                          </w:p>
+                        </w:txbxContent>
+                      </wps:txbx>
+                      <wps:bodyPr vert="horz" wrap="square" lIns="320040" tIns="228600" rIns="320040" bIns="228600" numCol="1" anchor="t" anchorCtr="0" compatLnSpc="1">
+                        <a:prstTxWarp prst="textNoShape">
+                          <a:avLst/>
+                        </a:prstTxWarp>
+                        <a:noAutofit/>
+                      </wps:bodyPr>
+                    </wps:wsp>
+                  </a:graphicData>
+                </a:graphic>
+                <wp14:sizeRelH relativeFrom="margin">
+                  <wp14:pctWidth>0</wp14:pctWidth>
+                </wp14:sizeRelH>
+                <wp14:sizeRelV relativeFrom="margin">
+                  <wp14:pctHeight>100000</wp14:pctHeight>
+                </wp14:sizeRelV>
+              </wp:anchor>
+            </w:drawing>
+          </mc:Choice>
+          <mc:Fallback>
+            <w:pict>
+              <v:shape w14:anchorId="04B09C38" id="_x0000_s1027" alt="Title: Background graphic" style="position:absolute;margin-left:192.15pt;margin-top:0;width:243.35pt;height:628.85pt;z-index:-251655168;visibility:visible;mso-wrap-style:square;mso-width-percent:0;mso-height-percent:1000;mso-wrap-distance-left:25.2pt;mso-wrap-distance-top:0;mso-wrap-distance-right:25.2pt;mso-wrap-distance-bottom:0;mso-position-horizontal:right;mso-position-horizontal-relative:margin;mso-position-vertical:top;mso-position-vertical-relative:margin;mso-width-percent:0;mso-height-percent:1000;mso-width-relative:margin;mso-height-relative:margin;v-text-anchor:top" coordsize="285,721" o:spt="100" o:gfxdata="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" adj="-11796480,,5400" path="m285,35v,-4,-3,-9,-7,-11c279,24,280,23,281,22v3,-2,4,-6,4,-9c285,10,284,6,281,4,279,2,276,,272,v-3,,-6,2,-9,4c262,5,261,7,261,8,259,4,254,,249,v-6,,-10,4,-12,8c235,4,231,,225,v-5,,-10,4,-12,8c212,4,207,,202,v-6,,-10,4,-12,8c188,4,183,,178,v-5,,-10,4,-12,8c164,4,160,,154,v-5,,-10,4,-11,8c141,4,136,,131,v-6,,-10,4,-12,8c117,4,113,,107,,102,,97,4,95,8,94,4,89,,84,,78,,74,4,72,8,70,4,65,,60,,55,,50,4,48,8,46,4,42,,37,,31,,27,4,25,8,24,7,23,5,22,4,20,2,16,,13,,10,,6,2,4,4,2,6,,10,,13v,3,2,7,4,9c5,23,6,24,7,24,3,26,,31,,35v,5,3,10,7,12c3,49,,53,,58v,5,3,9,7,11c3,71,,75,,80v,5,3,9,7,12c3,94,,98,,103v,5,3,9,7,11c3,116,,120,,125v,5,3,9,7,11c3,138,,143,,148v,4,3,9,7,11c3,161,,165,,170v,5,3,9,7,11c3,183,,188,,192v,5,3,10,7,12c3,206,,210,,215v,5,3,9,7,11c3,228,,232,,237v,5,3,9,7,12c3,251,,255,,260v,5,3,9,7,11c3,273,,277,,282v,5,3,9,7,11c3,295,,300,,305v,4,3,9,7,11c3,318,,322,,327v,5,3,9,7,11c3,340,,345,,349v,5,3,10,7,12c3,363,,367,,372v,5,3,9,7,11c3,385,,389,,394v,5,3,9,7,12c3,408,,412,,417v,5,3,9,7,11c3,430,,434,,439v,5,3,9,7,11c3,453,,457,,462v,4,3,9,7,11c3,475,,479,,484v,5,3,9,7,11c3,497,,502,,506v,5,3,10,7,12c3,520,,524,,529v,5,3,9,7,11c3,542,,546,,551v,5,3,9,7,12c3,565,,569,,574v,5,3,9,7,11c3,587,,591,,596v,5,3,9,7,11c3,610,,614,,619v,4,3,9,7,11c3,632,,636,,641v,5,3,9,7,11c3,654,,659,,663v,5,3,10,7,12c3,677,,681,,686v,5,3,9,7,11c6,698,5,698,4,699v-2,3,-4,6,-4,9c,712,2,715,4,717v2,3,6,4,9,4c16,721,20,720,22,717v1,-1,2,-2,3,-4c27,718,31,721,37,721v5,,9,-3,11,-8c50,718,55,721,60,721v5,,10,-3,12,-8c74,718,78,721,84,721v5,,10,-3,11,-8c97,718,102,721,107,721v6,,10,-3,12,-8c121,718,125,721,131,721v5,,10,-3,12,-8c144,718,149,721,154,721v6,,10,-3,12,-8c168,718,173,721,178,721v5,,10,-3,12,-8c192,718,196,721,202,721v5,,10,-3,11,-8c215,718,220,721,225,721v6,,10,-3,12,-8c239,718,243,721,249,721v5,,10,-3,12,-8c261,715,262,716,263,717v3,3,6,4,9,4c276,721,279,720,281,717v3,-2,4,-5,4,-9c285,705,284,702,281,699v-1,-1,-2,-1,-3,-2c282,695,285,691,285,686v,-5,-3,-9,-7,-11c282,673,285,668,285,663v,-4,-3,-9,-7,-11c282,650,285,646,285,641v,-5,-3,-9,-7,-11c282,628,285,623,285,619v,-5,-3,-9,-7,-12c282,605,285,601,285,596v,-5,-3,-9,-7,-11c282,583,285,579,285,574v,-5,-3,-9,-7,-11c282,560,285,556,285,551v,-5,-3,-9,-7,-11c282,538,285,534,285,529v,-5,-3,-9,-7,-11c282,516,285,511,285,506v,-4,-3,-9,-7,-11c282,493,285,489,285,484v,-5,-3,-9,-7,-11c282,471,285,466,285,462v,-5,-3,-9,-7,-12c282,448,285,444,285,439v,-5,-3,-9,-7,-11c282,426,285,422,285,417v,-5,-3,-9,-7,-11c282,403,285,399,285,394v,-5,-3,-9,-7,-11c282,381,285,377,285,372v,-5,-3,-9,-7,-11c282,359,285,354,285,349v,-4,-3,-9,-7,-11c282,336,285,332,285,327v,-5,-3,-9,-7,-11c282,314,285,309,285,305v,-5,-3,-10,-7,-12c282,291,285,287,285,282v,-5,-3,-9,-7,-11c282,269,285,265,285,260v,-5,-3,-9,-7,-11c282,246,285,242,285,237v,-5,-3,-9,-7,-11c282,224,285,220,285,215v,-5,-3,-9,-7,-11c282,202,285,197,285,192v,-4,-3,-9,-7,-11c282,179,285,175,285,170v,-5,-3,-9,-7,-11c282,157,285,152,285,148v,-5,-3,-10,-7,-12c282,134,285,130,285,125v,-5,-3,-9,-7,-11c282,112,285,108,285,103v,-5,-3,-9,-7,-11c282,89,285,85,285,80v,-5,-3,-9,-7,-11c282,67,285,63,285,58v,-5,-3,-9,-7,-11c282,45,285,40,285,35xe" fillcolor="#50345e [3204]" stroked="f">
+                <v:stroke joinstyle="miter"/>
+                <v:formulas/>
+                <v:path arrowok="t" o:connecttype="custom" o:connectlocs="3047294,243685;2949694,0;2700271,0;2309871,88613;1930314,0;1550758,88613;1160358,0;780801,88613;401245,0;140978,0;43378,243685;75911,520600;0,886128;75911,1262733;0,1639338;75911,2004866;0,2381470;75911,2758075;0,3123603;75911,3500208;0,3865736;75911,4242340;0,4618945;75911,4984473;0,5361077;75911,5737682;0,6103210;75911,6479815;0,6856419;75911,7221947;0,7598552;0,7842237;238578,7941927;520534,7897620;910935,7986233;1290491,7897620;1670047,7986233;2060448,7897620;2440004,7986233;2830405,7897620;3047294,7941927;3014761,7720394;3090672,7343790;3014761,6978262;3090672,6601657;3014761,6236129;3090672,5859525;3014761,5482920;3090672,5117392;3014761,4740787;3090672,4364183;3014761,3998655;3090672,3622050;3014761,3245446;3090672,2879918;3014761,2503313;3090672,2126708;3014761,1761180;3090672,1384576;3014761,1019048;3090672,642443" o:connectangles="0,0,0,0,0,0,0,0,0,0,0,0,0,0,0,0,0,0,0,0,0,0,0,0,0,0,0,0,0,0,0,0,0,0,0,0,0,0,0,0,0,0,0,0,0,0,0,0,0,0,0,0,0,0,0,0,0,0,0,0,0" textboxrect="0,0,285,721"/>
+                <o:lock v:ext="edit" aspectratio="t"/>
+                <v:textbox inset="25.2pt,18pt,25.2pt,18pt">
+                  <w:txbxContent>
+                    <w:p>
+                      <w:pPr>
+                        <w:pStyle w:val="SidebarTitle"/>
+                      </w:pPr>
+                      <w:r>
+                        <w:rPr>
+                          <w:lang w:val="en-GB" w:bidi="en-GB"/>
+                        </w:rPr>
+                        <w:t>New code list</w:t>
+                      </w:r>
+                    </w:p>
+                    <w:p>
+                      <w:pPr>
+                        <w:pStyle w:val="SidebarText"/>
+                      </w:pPr>
+                    </w:p>
+                  </w:txbxContent>
+                </v:textbox>
+                <w10:wrap type="square" side="left" anchorx="margin" anchory="margin"/>
+              </v:shape>
+            </w:pict>
+          </mc:Fallback>
+        </mc:AlternateContent>
+      </w:r>
+      <w:r>
+        <w:rPr>
+          <w:noProof/>
+          <w:lang w:val="en-GB" w:bidi="en-GB"/>
+        </w:rPr>
+        <w:t>New code learned</w:t>
+      </w:r>
+    </w:p>
+    <w:p>
+      <w:pPr>
+        <w:pStyle w:val="Heading1"/>
+      </w:pPr>
+      <w:r>
+        <w:t>Explantion</w:t>
+      </w:r>
+    </w:p>
+    <w:p>
+      <w:pPr>
+        <w:rPr>
+          <w:rStyle w:val="Heading2Char"/>
+          <w:lang w:val="en-US"/>
+        </w:rPr>
+      </w:pPr>
+      <w:r>
+        <w:rPr>
+          <w:rStyle w:val="Heading2Char"/>
+          <w:b/>
+          <w:bCs/>
+          <w:lang w:val="en-US"/>
+        </w:rPr>
+        <w:t>and / or</w:t>
+      </w:r>
+      <w:r>
+        <w:rPr>
+          <w:rStyle w:val="Heading2Char"/>
+        </w:rPr>
+        <w:t xml:space="preserve"> – </w:t>
+      </w:r>
+      <w:r>
+        <w:rPr>
+          <w:rStyle w:val="Heading2Char"/>
+          <w:lang w:val="en-US"/>
+        </w:rPr>
+        <w:t>These are used in conjunction with if statements</w:t>
+      </w:r>
+      <w:r>
+        <w:rPr>
+          <w:rStyle w:val="Heading2Char"/>
+          <w:lang w:val="en-US"/>
+        </w:rPr>
+        <w:t>.</w:t>
+      </w:r>
+    </w:p>
+    <w:sdt>
+      <w:sdtPr>
+        <w:id w:val="1210074954"/>
+        <w:placeholder>
+          <w:docPart w:val="69CA61DE240D504184FAAA1450FE7BA5"/>
+        </w:placeholder>
+        <w:temporary/>
+        <w:showingPlcHdr/>
+        <w15:appearance w15:val="hidden"/>
+      </w:sdtPr>
+      <w:sdtContent>
+        <w:p>
+          <w:pPr>
+            <w:pStyle w:val="Heading1"/>
+          </w:pPr>
+          <w:r>
+            <w:rPr>
+              <w:sz w:val="24"/>
+              <w:szCs w:val="24"/>
+              <w:lang w:val="en-GB" w:bidi="en-GB"/>
+            </w:rPr>
+            <w:t>Method</w:t>
+          </w:r>
+        </w:p>
+      </w:sdtContent>
+    </w:sdt>
+    <w:p>
+      <w:pPr>
+        <w:rPr>
+          <w:rStyle w:val="Heading2Char"/>
+        </w:rPr>
+      </w:pPr>
+      <w:r>
+        <w:rPr>
+          <w:rStyle w:val="Heading2Char"/>
+          <w:color w:val="58504D" w:themeColor="accent2" w:themeShade="BF"/>
+          <w:lang w:val="en-US" w:eastAsia="ja-JP"/>
+        </w:rPr>
+        <w:t>If score &lt; 10 and score &gt; 4:</w:t>
+      </w:r>
+    </w:p>
+    <w:p>
+      <w:pPr>
+        <w:pStyle w:val="Heading1"/>
+        <w:rPr>
+          <w:rStyle w:val="Heading2Char"/>
+          <w:szCs w:val="32"/>
+        </w:rPr>
+      </w:pPr>
+      <w:r>
+        <w:t>Explantion</w:t>
+      </w:r>
+    </w:p>
+    <w:p>
+      <w:pPr>
+        <w:rPr>
+          <w:rStyle w:val="Heading2Char"/>
+          <w:lang w:val="en-US"/>
+        </w:rPr>
+      </w:pPr>
+      <w:r>
+        <w:rPr>
+          <w:rStyle w:val="Heading2Char"/>
+          <w:b/>
+          <w:bCs/>
+          <w:lang w:val="en-US"/>
+        </w:rPr>
+        <w:t xml:space="preserve">Lower </w:t>
+      </w:r>
+      <w:proofErr w:type="gramStart"/>
+      <w:r>
+        <w:rPr>
+          <w:rStyle w:val="Heading2Char"/>
+          <w:b/>
+          <w:bCs/>
+          <w:lang w:val="en-US"/>
+        </w:rPr>
+        <w:t>( )</w:t>
+      </w:r>
+      <w:proofErr w:type="gramEnd"/>
+      <w:r>
+        <w:rPr>
+          <w:rStyle w:val="Heading2Char"/>
+        </w:rPr>
+        <w:t xml:space="preserve"> </w:t>
+      </w:r>
+      <w:r>
+        <w:rPr>
+          <w:rStyle w:val="Heading2Char"/>
+          <w:lang w:val="en-US"/>
+        </w:rPr>
+        <w:t xml:space="preserve">/ upper( ) </w:t>
+      </w:r>
+      <w:r>
+        <w:rPr>
+          <w:rStyle w:val="Heading2Char"/>
+        </w:rPr>
+        <w:t>–</w:t>
+      </w:r>
+      <w:r>
+        <w:rPr>
+          <w:rStyle w:val="Heading2Char"/>
+          <w:lang w:val="en-US"/>
+        </w:rPr>
+        <w:t xml:space="preserve"> Turn a string to lower or upper case.</w:t>
+      </w:r>
+    </w:p>
+    <w:sdt>
+      <w:sdtPr>
+        <w:id w:val="1075311987"/>
+        <w:placeholder>
+          <w:docPart w:val="22CE4E17A597EA45960A7BED94053B9B"/>
+        </w:placeholder>
+        <w:temporary/>
+        <w:showingPlcHdr/>
+        <w15:appearance w15:val="hidden"/>
+      </w:sdtPr>
+      <w:sdtContent>
+        <w:p>
+          <w:pPr>
+            <w:pStyle w:val="Heading1"/>
+          </w:pPr>
+          <w:r>
+            <w:rPr>
+              <w:sz w:val="24"/>
+              <w:szCs w:val="24"/>
+              <w:lang w:val="en-GB" w:bidi="en-GB"/>
+            </w:rPr>
+            <w:t>Method</w:t>
+          </w:r>
+        </w:p>
+      </w:sdtContent>
+    </w:sdt>
+    <w:p>
+      <w:pPr>
+        <w:spacing w:after="120" w:line="288" w:lineRule="auto"/>
+        <w:rPr>
+          <w:rStyle w:val="Heading2Char"/>
+          <w:color w:val="58504D" w:themeColor="accent2" w:themeShade="BF"/>
+          <w:lang w:val="en-US" w:eastAsia="ja-JP"/>
+        </w:rPr>
+      </w:pPr>
+      <w:proofErr w:type="spellStart"/>
+      <w:proofErr w:type="gramStart"/>
+      <w:r>
+        <w:rPr>
+          <w:rStyle w:val="Heading2Char"/>
+          <w:color w:val="58504D" w:themeColor="accent2" w:themeShade="BF"/>
+          <w:lang w:val="en-US" w:eastAsia="ja-JP"/>
+        </w:rPr>
+        <w:t>name.lower</w:t>
+      </w:r>
+      <w:proofErr w:type="gramEnd"/>
+      <w:r>
+        <w:rPr>
+          <w:rStyle w:val="Heading2Char"/>
+          <w:color w:val="58504D" w:themeColor="accent2" w:themeShade="BF"/>
+          <w:lang w:val="en-US" w:eastAsia="ja-JP"/>
+        </w:rPr>
+        <w:t xml:space="preserve">( </w:t>
+      </w:r>
+      <w:proofErr w:type="spellEnd"/>
+      <w:r>
+        <w:rPr>
+          <w:rStyle w:val="Heading2Char"/>
+          <w:color w:val="58504D" w:themeColor="accent2" w:themeShade="BF"/>
+          <w:lang w:val="en-US" w:eastAsia="ja-JP"/>
+        </w:rPr>
+        <w:t>)</w:t>
+      </w:r>
+    </w:p>
+    <w:p>
+      <w:pPr>
+        <w:pStyle w:val="Heading1"/>
+        <w:rPr>
+          <w:rStyle w:val="Heading2Char"/>
+          <w:szCs w:val="32"/>
+        </w:rPr>
+      </w:pPr>
+      <w:r>
+        <w:t>Explantion</w:t>
+      </w:r>
+    </w:p>
+    <w:p>
+      <w:pPr>
+        <w:rPr>
+          <w:rStyle w:val="Heading2Char"/>
+          <w:lang w:val="en-US"/>
+        </w:rPr>
+      </w:pPr>
+      <w:proofErr w:type="gramStart"/>
+      <w:r>
+        <w:rPr>
+          <w:rStyle w:val="Heading2Char"/>
+          <w:b/>
+          <w:bCs/>
+          <w:lang w:val="en-US"/>
+        </w:rPr>
+        <w:t>Count( )</w:t>
+      </w:r>
+      <w:proofErr w:type="gramEnd"/>
+      <w:r>
+        <w:rPr>
+          <w:rStyle w:val="Heading2Char"/>
+        </w:rPr>
+        <w:t xml:space="preserve"> – </w:t>
+      </w:r>
+      <w:r>
+        <w:rPr>
+          <w:rStyle w:val="Heading2Char"/>
+          <w:lang w:val="en-US"/>
+        </w:rPr>
+        <w:t>can be used to count how many of a certain character is in a given string.</w:t>
+      </w:r>
+    </w:p>
+    <w:sdt>
+      <w:sdtPr>
+        <w:id w:val="-1500581460"/>
+        <w:placeholder>
+          <w:docPart w:val="6590C08F1830B142871EF4BFF0468348"/>
+        </w:placeholder>
+        <w:temporary/>
+        <w:showingPlcHdr/>
+        <w15:appearance w15:val="hidden"/>
+      </w:sdtPr>
+      <w:sdtContent>
+        <w:p>
+          <w:pPr>
+            <w:pStyle w:val="Heading1"/>
+          </w:pPr>
+          <w:r>
+            <w:rPr>
+              <w:sz w:val="24"/>
+              <w:szCs w:val="24"/>
+              <w:lang w:val="en-GB" w:bidi="en-GB"/>
+            </w:rPr>
+            <w:t>Method</w:t>
+          </w:r>
+        </w:p>
+      </w:sdtContent>
+    </w:sdt>
+    <w:p>
+      <w:pPr>
+        <w:spacing w:after="120" w:line="288" w:lineRule="auto"/>
+        <w:rPr>
+          <w:rStyle w:val="Heading2Char"/>
+          <w:color w:val="58504D" w:themeColor="accent2" w:themeShade="BF"/>
+          <w:lang w:val="en-US" w:eastAsia="ja-JP"/>
+        </w:rPr>
+      </w:pPr>
+      <w:r>
+        <w:rPr>
+          <w:rStyle w:val="Heading2Char"/>
+          <w:color w:val="58504D" w:themeColor="accent2" w:themeShade="BF"/>
+          <w:lang w:val="en-US" w:eastAsia="ja-JP"/>
+        </w:rPr>
+        <w:t xml:space="preserve">Name = “Richard </w:t>
+      </w:r>
+      <w:proofErr w:type="spellStart"/>
+      <w:r>
+        <w:rPr>
+          <w:rStyle w:val="Heading2Char"/>
+          <w:color w:val="58504D" w:themeColor="accent2" w:themeShade="BF"/>
+          <w:lang w:val="en-US" w:eastAsia="ja-JP"/>
+        </w:rPr>
+        <w:t>morris</w:t>
+      </w:r>
+      <w:proofErr w:type="spellEnd"/>
+      <w:r>
+        <w:rPr>
+          <w:rStyle w:val="Heading2Char"/>
+          <w:color w:val="58504D" w:themeColor="accent2" w:themeShade="BF"/>
+          <w:lang w:val="en-US" w:eastAsia="ja-JP"/>
+        </w:rPr>
+        <w:t>”</w:t>
+      </w:r>
+    </w:p>
+    <w:p>
+      <w:pPr>
+        <w:spacing w:after="120" w:line="288" w:lineRule="auto"/>
+        <w:rPr>
+          <w:rStyle w:val="Heading2Char"/>
+          <w:color w:val="58504D" w:themeColor="accent2" w:themeShade="BF"/>
+          <w:lang w:val="en-US" w:eastAsia="ja-JP"/>
+        </w:rPr>
+      </w:pPr>
+      <w:r>
+        <w:rPr>
+          <w:rStyle w:val="Heading2Char"/>
+          <w:color w:val="58504D" w:themeColor="accent2" w:themeShade="BF"/>
+          <w:lang w:val="en-US" w:eastAsia="ja-JP"/>
+        </w:rPr>
+        <w:t xml:space="preserve">R = </w:t>
+      </w:r>
+      <w:proofErr w:type="spellStart"/>
+      <w:proofErr w:type="gramStart"/>
+      <w:r>
+        <w:rPr>
+          <w:rStyle w:val="Heading2Char"/>
+          <w:color w:val="58504D" w:themeColor="accent2" w:themeShade="BF"/>
+          <w:lang w:val="en-US" w:eastAsia="ja-JP"/>
+        </w:rPr>
+        <w:t>name.count</w:t>
+      </w:r>
+      <w:proofErr w:type="spellEnd"/>
+      <w:proofErr w:type="gramEnd"/>
+      <w:r>
+        <w:rPr>
+          <w:rStyle w:val="Heading2Char"/>
+          <w:color w:val="58504D" w:themeColor="accent2" w:themeShade="BF"/>
+          <w:lang w:val="en-US" w:eastAsia="ja-JP"/>
+        </w:rPr>
+        <w:t>(“r”)</w:t>
+      </w:r>
+    </w:p>
+    <w:p>
+      <w:pPr>
+        <w:pStyle w:val="Heading1"/>
+        <w:rPr>
+          <w:rStyle w:val="Heading2Char"/>
+          <w:szCs w:val="32"/>
+        </w:rPr>
+      </w:pPr>
+      <w:r>
+        <w:t>Explantion</w:t>
+      </w:r>
+    </w:p>
+    <w:p>
+      <w:pPr>
+        <w:rPr>
+          <w:rStyle w:val="Heading2Char"/>
+          <w:lang w:val="en-US"/>
+        </w:rPr>
+      </w:pPr>
+      <w:proofErr w:type="gramStart"/>
+      <w:r>
+        <w:rPr>
+          <w:rStyle w:val="Heading2Char"/>
+          <w:b/>
+          <w:bCs/>
+          <w:lang w:val="en-US"/>
+        </w:rPr>
+        <w:t>Print(</w:t>
+      </w:r>
+      <w:proofErr w:type="gramEnd"/>
+      <w:r>
+        <w:rPr>
+          <w:rStyle w:val="Heading2Char"/>
+          <w:b/>
+          <w:bCs/>
+          <w:lang w:val="en-US"/>
+        </w:rPr>
+        <w:t>‘’’</w:t>
+      </w:r>
+      <w:r>
+        <w:rPr>
+          <w:rStyle w:val="Heading2Char"/>
+        </w:rPr>
+        <w:t xml:space="preserve"> </w:t>
+      </w:r>
+      <w:r>
+        <w:rPr>
+          <w:rStyle w:val="Heading2Char"/>
+          <w:lang w:val="en-US"/>
+        </w:rPr>
+        <w:t xml:space="preserve">  ‘’’)</w:t>
+      </w:r>
+      <w:r>
+        <w:rPr>
+          <w:rStyle w:val="Heading2Char"/>
+        </w:rPr>
+        <w:t xml:space="preserve">– </w:t>
+      </w:r>
+      <w:r>
+        <w:rPr>
+          <w:rStyle w:val="Heading2Char"/>
+          <w:lang w:val="en-US"/>
+        </w:rPr>
+        <w:t>used to print a whole block of text</w:t>
+      </w:r>
+      <w:r>
+        <w:rPr>
+          <w:rStyle w:val="Heading2Char"/>
+          <w:lang w:val="en-US"/>
+        </w:rPr>
+        <w:t>.</w:t>
+      </w:r>
+    </w:p>
+    <w:sdt>
+      <w:sdtPr>
+        <w:id w:val="-996641663"/>
+        <w:placeholder>
+          <w:docPart w:val="6074872627FE8140941217D2B4ED7422"/>
+        </w:placeholder>
+        <w:temporary/>
+        <w:showingPlcHdr/>
+        <w15:appearance w15:val="hidden"/>
+      </w:sdtPr>
+      <w:sdtContent>
+        <w:p>
+          <w:pPr>
+            <w:pStyle w:val="Heading1"/>
+          </w:pPr>
+          <w:r>
+            <w:rPr>
+              <w:sz w:val="24"/>
+              <w:szCs w:val="24"/>
+              <w:lang w:val="en-GB" w:bidi="en-GB"/>
+            </w:rPr>
+            <w:t>Method</w:t>
+          </w:r>
+        </w:p>
+      </w:sdtContent>
+    </w:sdt>
+    <w:p>
+      <w:pPr>
+        <w:spacing w:after="120" w:line="288" w:lineRule="auto"/>
+        <w:rPr>
+          <w:rStyle w:val="Heading2Char"/>
+          <w:color w:val="58504D" w:themeColor="accent2" w:themeShade="BF"/>
+          <w:lang w:val="en-US" w:eastAsia="ja-JP"/>
+        </w:rPr>
+      </w:pPr>
+      <w:proofErr w:type="gramStart"/>
+      <w:r>
+        <w:rPr>
+          <w:rStyle w:val="Heading2Char"/>
+          <w:color w:val="58504D" w:themeColor="accent2" w:themeShade="BF"/>
+          <w:lang w:val="en-US" w:eastAsia="ja-JP"/>
+        </w:rPr>
+        <w:t>Print(</w:t>
+      </w:r>
+      <w:proofErr w:type="gramEnd"/>
+      <w:r>
+        <w:rPr>
+          <w:rStyle w:val="Heading2Char"/>
+          <w:color w:val="58504D" w:themeColor="accent2" w:themeShade="BF"/>
+          <w:lang w:val="en-US" w:eastAsia="ja-JP"/>
+        </w:rPr>
+        <w:t>‘’’</w:t>
+      </w:r>
+    </w:p>
+    <w:p>
+      <w:pPr>
+        <w:spacing w:after="120" w:line="288" w:lineRule="auto"/>
+        <w:rPr>
+          <w:rStyle w:val="Heading2Char"/>
+          <w:color w:val="58504D" w:themeColor="accent2" w:themeShade="BF"/>
+          <w:lang w:val="en-US" w:eastAsia="ja-JP"/>
+        </w:rPr>
+      </w:pPr>
+      <w:r>
+        <w:rPr>
+          <w:rStyle w:val="Heading2Char"/>
+          <w:color w:val="58504D" w:themeColor="accent2" w:themeShade="BF"/>
+          <w:lang w:val="en-US" w:eastAsia="ja-JP"/>
+        </w:rPr>
+        <w:t xml:space="preserve">Richard </w:t>
+      </w:r>
+      <w:proofErr w:type="spellStart"/>
+      <w:r>
+        <w:rPr>
+          <w:rStyle w:val="Heading2Char"/>
+          <w:color w:val="58504D" w:themeColor="accent2" w:themeShade="BF"/>
+          <w:lang w:val="en-US" w:eastAsia="ja-JP"/>
+        </w:rPr>
+        <w:t>morris</w:t>
+      </w:r>
+      <w:proofErr w:type="spellEnd"/>
+    </w:p>
+    <w:p>
+      <w:pPr>
+        <w:spacing w:after="120" w:line="288" w:lineRule="auto"/>
+        <w:rPr>
+          <w:rStyle w:val="Heading2Char"/>
+          <w:color w:val="58504D" w:themeColor="accent2" w:themeShade="BF"/>
+          <w:lang w:val="en-US" w:eastAsia="ja-JP"/>
+        </w:rPr>
+      </w:pPr>
+      <w:r>
+        <w:rPr>
+          <w:rStyle w:val="Heading2Char"/>
+          <w:color w:val="58504D" w:themeColor="accent2" w:themeShade="BF"/>
+          <w:lang w:val="en-US" w:eastAsia="ja-JP"/>
+        </w:rPr>
+        <w:t>Hi’’’)</w:t>
+      </w:r>
+    </w:p>
+    <w:p>
+      <w:pPr>
+        <w:spacing w:after="120" w:line="288" w:lineRule="auto"/>
+        <w:rPr>
+          <w:rStyle w:val="Heading2Char"/>
+          <w:color w:val="58504D" w:themeColor="accent2" w:themeShade="BF"/>
+          <w:lang w:val="en-US" w:eastAsia="ja-JP"/>
         </w:rPr>
       </w:pPr>
     </w:p>
@@ -3350,6 +5385,122 @@
         </w:p>
       </w:docPartBody>
     </w:docPart>
+    <w:docPart>
+      <w:docPartPr>
+        <w:name w:val="69CA61DE240D504184FAAA1450FE7BA5"/>
+        <w:category>
+          <w:name w:val="General"/>
+          <w:gallery w:val="placeholder"/>
+        </w:category>
+        <w:types>
+          <w:type w:val="bbPlcHdr"/>
+        </w:types>
+        <w:behaviors>
+          <w:behavior w:val="content"/>
+        </w:behaviors>
+        <w:guid w:val="{C92F7DA8-928A-3744-8E4F-759F36235195}"/>
+      </w:docPartPr>
+      <w:docPartBody>
+        <w:p>
+          <w:pPr>
+            <w:pStyle w:val="69CA61DE240D504184FAAA1450FE7BA5"/>
+          </w:pPr>
+          <w:r>
+            <w:rPr>
+              <w:lang w:val="en-GB" w:bidi="en-GB"/>
+            </w:rPr>
+            <w:t>Method</w:t>
+          </w:r>
+        </w:p>
+      </w:docPartBody>
+    </w:docPart>
+    <w:docPart>
+      <w:docPartPr>
+        <w:name w:val="22CE4E17A597EA45960A7BED94053B9B"/>
+        <w:category>
+          <w:name w:val="General"/>
+          <w:gallery w:val="placeholder"/>
+        </w:category>
+        <w:types>
+          <w:type w:val="bbPlcHdr"/>
+        </w:types>
+        <w:behaviors>
+          <w:behavior w:val="content"/>
+        </w:behaviors>
+        <w:guid w:val="{692DA5BF-EF9D-284F-BD50-8EBB0C9D42A9}"/>
+      </w:docPartPr>
+      <w:docPartBody>
+        <w:p>
+          <w:pPr>
+            <w:pStyle w:val="22CE4E17A597EA45960A7BED94053B9B"/>
+          </w:pPr>
+          <w:r>
+            <w:rPr>
+              <w:lang w:val="en-GB" w:bidi="en-GB"/>
+            </w:rPr>
+            <w:t>Method</w:t>
+          </w:r>
+        </w:p>
+      </w:docPartBody>
+    </w:docPart>
+    <w:docPart>
+      <w:docPartPr>
+        <w:name w:val="6590C08F1830B142871EF4BFF0468348"/>
+        <w:category>
+          <w:name w:val="General"/>
+          <w:gallery w:val="placeholder"/>
+        </w:category>
+        <w:types>
+          <w:type w:val="bbPlcHdr"/>
+        </w:types>
+        <w:behaviors>
+          <w:behavior w:val="content"/>
+        </w:behaviors>
+        <w:guid w:val="{60BB8A6B-F2B1-D049-96C6-F98EDBF1C187}"/>
+      </w:docPartPr>
+      <w:docPartBody>
+        <w:p>
+          <w:pPr>
+            <w:pStyle w:val="6590C08F1830B142871EF4BFF0468348"/>
+          </w:pPr>
+          <w:r>
+            <w:rPr>
+              <w:lang w:val="en-GB" w:bidi="en-GB"/>
+            </w:rPr>
+            <w:t>Method</w:t>
+          </w:r>
+        </w:p>
+      </w:docPartBody>
+    </w:docPart>
+    <w:docPart>
+      <w:docPartPr>
+        <w:name w:val="6074872627FE8140941217D2B4ED7422"/>
+        <w:category>
+          <w:name w:val="General"/>
+          <w:gallery w:val="placeholder"/>
+        </w:category>
+        <w:types>
+          <w:type w:val="bbPlcHdr"/>
+        </w:types>
+        <w:behaviors>
+          <w:behavior w:val="content"/>
+        </w:behaviors>
+        <w:guid w:val="{4FFE19BD-C1FB-1945-ABD3-E61E2DB8595F}"/>
+      </w:docPartPr>
+      <w:docPartBody>
+        <w:p>
+          <w:pPr>
+            <w:pStyle w:val="6074872627FE8140941217D2B4ED7422"/>
+          </w:pPr>
+          <w:r>
+            <w:rPr>
+              <w:lang w:val="en-GB" w:bidi="en-GB"/>
+            </w:rPr>
+            <w:t>Method</w:t>
+          </w:r>
+        </w:p>
+      </w:docPartBody>
+    </w:docPart>
   </w:docParts>
 </w:glossaryDocument>
 </file>
@@ -3379,7 +5530,7 @@
     <w:sig w:usb0="E0002EFF" w:usb1="C000785B" w:usb2="00000009" w:usb3="00000000" w:csb0="000001FF" w:csb1="00000000"/>
   </w:font>
   <w:font w:name="Trebuchet MS">
-    <w:altName w:val="Trebuchet MS"/>
+    <w:altName w:val="﷽﷽﷽﷽﷽﷽﷽﷽t MS"/>
     <w:panose1 w:val="020B0603020202020204"/>
     <w:charset w:val="00"/>
     <w:family w:val="swiss"/>
@@ -3434,7 +5585,9 @@
   </w:compat>
   <w:rsids>
     <w:rsidRoot w:val="002E665B"/>
+    <w:rsid w:val="00203A92"/>
     <w:rsid w:val="002E665B"/>
+    <w:rsid w:val="007050AB"/>
   </w:rsids>
   <m:mathPr>
     <m:mathFont m:val="Cambria Math"/>
@@ -3888,6 +6041,22 @@
   <w:style w:type="paragraph" w:customStyle="1" w:styleId="80BC74B3CC6490479F6E63CC75187B3E">
     <w:name w:val="80BC74B3CC6490479F6E63CC75187B3E"/>
   </w:style>
+  <w:style w:type="paragraph" w:customStyle="1" w:styleId="69CA61DE240D504184FAAA1450FE7BA5">
+    <w:name w:val="69CA61DE240D504184FAAA1450FE7BA5"/>
+    <w:rsid w:val="007050AB"/>
+  </w:style>
+  <w:style w:type="paragraph" w:customStyle="1" w:styleId="22CE4E17A597EA45960A7BED94053B9B">
+    <w:name w:val="22CE4E17A597EA45960A7BED94053B9B"/>
+    <w:rsid w:val="007050AB"/>
+  </w:style>
+  <w:style w:type="paragraph" w:customStyle="1" w:styleId="6590C08F1830B142871EF4BFF0468348">
+    <w:name w:val="6590C08F1830B142871EF4BFF0468348"/>
+    <w:rsid w:val="007050AB"/>
+  </w:style>
+  <w:style w:type="paragraph" w:customStyle="1" w:styleId="6074872627FE8140941217D2B4ED7422">
+    <w:name w:val="6074872627FE8140941217D2B4ED7422"/>
+    <w:rsid w:val="007050AB"/>
+  </w:style>
 </w:styles>
 </file>
 

</xml_diff>